<commit_message>
Test ( just made titles bigger)
</commit_message>
<xml_diff>
--- a/Logs/GPMeeting_5-25-16.docx
+++ b/Logs/GPMeeting_5-25-16.docx
@@ -1,16 +1,20 @@
 
 <file path=word/document.xml><?xml version="1.0" encoding="utf-8"?>
-<w:document xmlns:wpc="http://schemas.microsoft.com/office/word/2010/wordprocessingCanvas" xmlns:mc="http://schemas.openxmlformats.org/markup-compatibility/2006" xmlns:o="urn:schemas-microsoft-com:office:office" xmlns:r="http://schemas.openxmlformats.org/officeDocument/2006/relationships" xmlns:m="http://schemas.openxmlformats.org/officeDocument/2006/math" xmlns:v="urn:schemas-microsoft-com:vml" xmlns:wp14="http://schemas.microsoft.com/office/word/2010/wordprocessingDrawing" xmlns:wp="http://schemas.openxmlformats.org/drawingml/2006/wordprocessingDrawing" xmlns:w10="urn:schemas-microsoft-com:office:word" xmlns:w="http://schemas.openxmlformats.org/wordprocessingml/2006/main" xmlns:w14="http://schemas.microsoft.com/office/word/2010/wordml" xmlns:w15="http://schemas.microsoft.com/office/word/2012/wordml" xmlns:wpg="http://schemas.microsoft.com/office/word/2010/wordprocessingGroup" xmlns:wpi="http://schemas.microsoft.com/office/word/2010/wordprocessingInk" xmlns:wne="http://schemas.microsoft.com/office/word/2006/wordml" xmlns:wps="http://schemas.microsoft.com/office/word/2010/wordprocessingShape" mc:Ignorable="w14 w15 wp14">
+<w:document xmlns:wpc="http://schemas.microsoft.com/office/word/2010/wordprocessingCanvas" xmlns:mo="http://schemas.microsoft.com/office/mac/office/2008/main" xmlns:mc="http://schemas.openxmlformats.org/markup-compatibility/2006" xmlns:mv="urn:schemas-microsoft-com:mac:vml" xmlns:o="urn:schemas-microsoft-com:office:office" xmlns:r="http://schemas.openxmlformats.org/officeDocument/2006/relationships" xmlns:m="http://schemas.openxmlformats.org/officeDocument/2006/math" xmlns:v="urn:schemas-microsoft-com:vml" xmlns:wp14="http://schemas.microsoft.com/office/word/2010/wordprocessingDrawing" xmlns:wp="http://schemas.openxmlformats.org/drawingml/2006/wordprocessingDrawing" xmlns:w10="urn:schemas-microsoft-com:office:word" xmlns:w="http://schemas.openxmlformats.org/wordprocessingml/2006/main" xmlns:w14="http://schemas.microsoft.com/office/word/2010/wordml" xmlns:w15="http://schemas.microsoft.com/office/word/2012/wordml" xmlns:wpg="http://schemas.microsoft.com/office/word/2010/wordprocessingGroup" xmlns:wpi="http://schemas.microsoft.com/office/word/2010/wordprocessingInk" xmlns:wne="http://schemas.microsoft.com/office/word/2006/wordml" xmlns:wps="http://schemas.microsoft.com/office/word/2010/wordprocessingShape" mc:Ignorable="w14 w15 wp14">
   <w:body>
     <w:p>
       <w:pPr>
         <w:rPr>
           <w:b/>
-        </w:rPr>
-      </w:pPr>
-      <w:r>
-        <w:rPr>
-          <w:b/>
+          <w:sz w:val="32"/>
+          <w:szCs w:val="32"/>
+        </w:rPr>
+      </w:pPr>
+      <w:r>
+        <w:rPr>
+          <w:b/>
+          <w:sz w:val="32"/>
+          <w:szCs w:val="32"/>
         </w:rPr>
         <w:t>Important Information:</w:t>
       </w:r>
@@ -25,15 +29,21 @@
       <w:pPr>
         <w:rPr>
           <w:b/>
-        </w:rPr>
-      </w:pPr>
-      <w:r>
-        <w:rPr>
-          <w:b/>
+          <w:sz w:val="32"/>
+          <w:szCs w:val="32"/>
+        </w:rPr>
+      </w:pPr>
+      <w:bookmarkStart w:id="0" w:name="_GoBack"/>
+      <w:r>
+        <w:rPr>
+          <w:b/>
+          <w:sz w:val="32"/>
+          <w:szCs w:val="32"/>
         </w:rPr>
         <w:t>Agenda:</w:t>
       </w:r>
     </w:p>
+    <w:bookmarkEnd w:id="0"/>
     <w:p>
       <w:r>
         <w:t>-DID</w:t>
@@ -68,46 +78,42 @@
       <w:r>
         <w:t>-After the advisor meeting</w:t>
       </w:r>
-      <w:bookmarkStart w:id="0" w:name="_GoBack"/>
-      <w:bookmarkEnd w:id="0"/>
-    </w:p>
-    <w:p/>
-    <w:p>
-      <w:pPr>
-        <w:rPr>
-          <w:b/>
-        </w:rPr>
-      </w:pPr>
-      <w:r>
-        <w:rPr>
-          <w:b/>
+    </w:p>
+    <w:p>
+      <w:pPr>
+        <w:rPr>
+          <w:sz w:val="32"/>
+          <w:szCs w:val="32"/>
+        </w:rPr>
+      </w:pPr>
+    </w:p>
+    <w:p>
+      <w:pPr>
+        <w:rPr>
+          <w:b/>
+          <w:sz w:val="32"/>
+          <w:szCs w:val="32"/>
+        </w:rPr>
+      </w:pPr>
+      <w:r>
+        <w:rPr>
+          <w:b/>
+          <w:sz w:val="32"/>
+          <w:szCs w:val="32"/>
         </w:rPr>
         <w:t>DID:</w:t>
       </w:r>
     </w:p>
     <w:p>
       <w:r>
-        <w:t>-DID, is what we did correct? (</w:t>
-      </w:r>
-      <w:proofErr w:type="gramStart"/>
-      <w:r>
-        <w:t>check</w:t>
-      </w:r>
-      <w:proofErr w:type="gramEnd"/>
-      <w:r>
-        <w:t xml:space="preserve"> by hand method, check regression method)</w:t>
+        <w:t>-DID, is what we did correct? (check by hand method, check regression method)</w:t>
       </w:r>
     </w:p>
     <w:p>
       <w:r>
         <w:tab/>
-        <w:t xml:space="preserve">-Should we do 2006 vs. 2015 or 2006 vs. 2007-2015 (can we even do 2006 vs. 2007-2015): Answer 2006 vs. </w:t>
-      </w:r>
-      <w:proofErr w:type="gramStart"/>
-      <w:r>
-        <w:t>2015</w:t>
-      </w:r>
-      <w:proofErr w:type="gramEnd"/>
+        <w:t>-Should we do 2006 vs. 2015 or 2006 vs. 2007-2015 (can we even do 2006 vs. 2007-2015): Answer 2006 vs. 2015</w:t>
+      </w:r>
     </w:p>
     <w:p>
       <w:r>
@@ -138,10 +144,7 @@
         <w:t>. Answer: T</w:t>
       </w:r>
       <w:r>
-        <w:t>his is the correct in</w:t>
-      </w:r>
-      <w:r>
-        <w:t>terpretation</w:t>
+        <w:t>his is the correct interpretation</w:t>
       </w:r>
       <w:r>
         <w:t>.</w:t>
@@ -236,6 +239,7 @@
     </w:p>
     <w:p>
       <w:r>
+        <w:lastRenderedPageBreak/>
         <w:t>-</w:t>
       </w:r>
       <w:proofErr w:type="spellStart"/>
@@ -249,7 +253,6 @@
     </w:p>
     <w:p>
       <w:r>
-        <w:lastRenderedPageBreak/>
         <w:t>-Will send link to survey later</w:t>
       </w:r>
     </w:p>
@@ -440,16 +443,8 @@
         <w:rPr>
           <w:b/>
         </w:rPr>
-        <w:t xml:space="preserve">What COBI </w:t>
-      </w:r>
-      <w:proofErr w:type="gramStart"/>
-      <w:r>
-        <w:rPr>
-          <w:b/>
-        </w:rPr>
-        <w:t>wants:</w:t>
-      </w:r>
-      <w:proofErr w:type="gramEnd"/>
+        <w:t>What COBI wants:</w:t>
+      </w:r>
     </w:p>
     <w:p>
       <w:r>
@@ -538,15 +533,7 @@
         <w:t xml:space="preserve"> </w:t>
       </w:r>
       <w:r>
-        <w:t>(</w:t>
-      </w:r>
-      <w:proofErr w:type="gramStart"/>
-      <w:r>
-        <w:t>pool</w:t>
-      </w:r>
-      <w:proofErr w:type="gramEnd"/>
-      <w:r>
-        <w:t xml:space="preserve"> by region, need a database and all sites are drawn into the same analysis, will take a lot of effort to standardize the data and figure out the analysis)</w:t>
+        <w:t>(pool by region, need a database and all sites are drawn into the same analysis, will take a lot of effort to standardize the data and figure out the analysis)</w:t>
       </w:r>
       <w:r>
         <w:t xml:space="preserve">. </w:t>
@@ -575,15 +562,7 @@
     </w:p>
     <w:p>
       <w:r>
-        <w:t xml:space="preserve">-Costello: Need to know how will enter new data enter into the new database? Download historic database, then add the </w:t>
-      </w:r>
-      <w:proofErr w:type="gramStart"/>
-      <w:r>
-        <w:t>new year’s</w:t>
-      </w:r>
-      <w:proofErr w:type="gramEnd"/>
-      <w:r>
-        <w:t xml:space="preserve"> data, then upload that combined data into Shiny app.</w:t>
+        <w:t>-Costello: Need to know how will enter new data enter into the new database? Download historic database, then add the new year’s data, then upload that combined data into Shiny app.</w:t>
       </w:r>
     </w:p>
     <w:p>
@@ -869,16 +848,7 @@
         <w:t xml:space="preserve">Put together what the topic sections will be for the guidebooks will be for next week’s meeting. </w:t>
       </w:r>
       <w:r>
-        <w:t>List the s</w:t>
-      </w:r>
-      <w:r>
-        <w:t>ections</w:t>
-      </w:r>
-      <w:r>
-        <w:t xml:space="preserve"> that will be in the guidebook</w:t>
-      </w:r>
-      <w:r>
-        <w:t>. One section will be data formatting. Walks through examples. List of indicators and an example of how the data and analysis and result looks like.</w:t>
+        <w:t>List the sections that will be in the guidebook. One section will be data formatting. Walks through examples. List of indicators and an example of how the data and analysis and result looks like.</w:t>
       </w:r>
     </w:p>
     <w:p>
@@ -944,7 +914,7 @@
       </w:pPr>
     </w:pPrDefault>
   </w:docDefaults>
-  <w:latentStyles w:defLockedState="0" w:defUIPriority="99" w:defSemiHidden="0" w:defUnhideWhenUsed="0" w:defQFormat="0" w:count="371">
+  <w:latentStyles w:defLockedState="0" w:defUIPriority="99" w:defSemiHidden="0" w:defUnhideWhenUsed="0" w:defQFormat="0" w:count="380">
     <w:lsdException w:name="Normal" w:uiPriority="0" w:qFormat="1"/>
     <w:lsdException w:name="heading 1" w:uiPriority="9" w:qFormat="1"/>
     <w:lsdException w:name="heading 2" w:semiHidden="1" w:uiPriority="9" w:unhideWhenUsed="1" w:qFormat="1"/>

</xml_diff>